<commit_message>
Added elements : authors, reviewers, date and version
</commit_message>
<xml_diff>
--- a/System Analysis/Template.docx
+++ b/System Analysis/Template.docx
@@ -15,8 +15,6 @@
           <w:lang w:val="en-GB"/>
         </w:rPr>
       </w:pPr>
-      <w:bookmarkStart w:id="0" w:name="_GoBack"/>
-      <w:bookmarkEnd w:id="0"/>
       <w:r>
         <w:rPr>
           <w:b/>
@@ -52,6 +50,173 @@
           <w:lang w:val="en-GB"/>
         </w:rPr>
       </w:pPr>
+    </w:p>
+    <w:p>
+      <w:pPr>
+        <w:pStyle w:val="Standard"/>
+        <w:rPr>
+          <w:b/>
+          <w:bCs/>
+          <w:sz w:val="28"/>
+          <w:szCs w:val="28"/>
+          <w:u w:val="single"/>
+          <w:lang w:val="en-GB"/>
+        </w:rPr>
+      </w:pPr>
+      <w:r>
+        <w:rPr>
+          <w:b/>
+          <w:bCs/>
+          <w:sz w:val="28"/>
+          <w:szCs w:val="28"/>
+          <w:u w:val="single"/>
+          <w:lang w:val="en-GB"/>
+        </w:rPr>
+        <w:t>Authors:</w:t>
+      </w:r>
+    </w:p>
+    <w:p>
+      <w:pPr>
+        <w:pStyle w:val="Standard"/>
+        <w:rPr>
+          <w:lang w:val="en-GB"/>
+        </w:rPr>
+      </w:pPr>
+    </w:p>
+    <w:p>
+      <w:pPr>
+        <w:pStyle w:val="Standard"/>
+        <w:rPr>
+          <w:lang w:val="en-GB"/>
+        </w:rPr>
+      </w:pPr>
+      <w:r>
+        <w:rPr>
+          <w:lang w:val="en-GB"/>
+        </w:rPr>
+        <w:t>Authors of this document</w:t>
+      </w:r>
+    </w:p>
+    <w:p>
+      <w:pPr>
+        <w:pStyle w:val="Standard"/>
+        <w:rPr>
+          <w:lang w:val="en-GB"/>
+        </w:rPr>
+      </w:pPr>
+    </w:p>
+    <w:p>
+      <w:pPr>
+        <w:pStyle w:val="Standard"/>
+        <w:rPr>
+          <w:b/>
+          <w:bCs/>
+          <w:sz w:val="28"/>
+          <w:szCs w:val="28"/>
+          <w:u w:val="single"/>
+          <w:lang w:val="en-GB"/>
+        </w:rPr>
+      </w:pPr>
+      <w:r>
+        <w:rPr>
+          <w:b/>
+          <w:bCs/>
+          <w:sz w:val="28"/>
+          <w:szCs w:val="28"/>
+          <w:u w:val="single"/>
+          <w:lang w:val="en-GB"/>
+        </w:rPr>
+        <w:t>Reviewers:</w:t>
+      </w:r>
+    </w:p>
+    <w:p>
+      <w:pPr>
+        <w:pStyle w:val="Standard"/>
+        <w:rPr>
+          <w:lang w:val="en-GB"/>
+        </w:rPr>
+      </w:pPr>
+    </w:p>
+    <w:p>
+      <w:pPr>
+        <w:pStyle w:val="Standard"/>
+        <w:rPr>
+          <w:lang w:val="en-GB"/>
+        </w:rPr>
+      </w:pPr>
+      <w:r>
+        <w:rPr>
+          <w:lang w:val="en-GB"/>
+        </w:rPr>
+        <w:t>Reviewers of this document</w:t>
+      </w:r>
+    </w:p>
+    <w:p>
+      <w:pPr>
+        <w:pStyle w:val="Standard"/>
+        <w:rPr>
+          <w:lang w:val="en-GB"/>
+        </w:rPr>
+      </w:pPr>
+    </w:p>
+    <w:p>
+      <w:pPr>
+        <w:pStyle w:val="Standard"/>
+        <w:rPr>
+          <w:b/>
+          <w:bCs/>
+          <w:sz w:val="28"/>
+          <w:szCs w:val="28"/>
+          <w:u w:val="single"/>
+          <w:lang w:val="en-GB"/>
+        </w:rPr>
+      </w:pPr>
+      <w:r>
+        <w:rPr>
+          <w:b/>
+          <w:bCs/>
+          <w:sz w:val="28"/>
+          <w:szCs w:val="28"/>
+          <w:u w:val="single"/>
+          <w:lang w:val="en-GB"/>
+        </w:rPr>
+        <w:t>Date and version</w:t>
+      </w:r>
+      <w:r>
+        <w:rPr>
+          <w:b/>
+          <w:bCs/>
+          <w:sz w:val="28"/>
+          <w:szCs w:val="28"/>
+          <w:u w:val="single"/>
+          <w:lang w:val="en-GB"/>
+        </w:rPr>
+        <w:t>:</w:t>
+      </w:r>
+    </w:p>
+    <w:p>
+      <w:pPr>
+        <w:pStyle w:val="Standard"/>
+        <w:rPr>
+          <w:lang w:val="en-GB"/>
+        </w:rPr>
+      </w:pPr>
+    </w:p>
+    <w:p>
+      <w:pPr>
+        <w:pStyle w:val="Standard"/>
+        <w:rPr>
+          <w:lang w:val="en-GB"/>
+        </w:rPr>
+      </w:pPr>
+      <w:r>
+        <w:rPr>
+          <w:lang w:val="en-GB"/>
+        </w:rPr>
+        <w:t>Date of creation and historical evolution of this document</w:t>
+      </w:r>
+      <w:bookmarkStart w:id="0" w:name="_GoBack"/>
+      <w:bookmarkEnd w:id="0"/>
     </w:p>
     <w:p>
       <w:pPr>
@@ -108,8 +273,16 @@
         <w:rPr>
           <w:lang w:val="en-GB"/>
         </w:rPr>
-        <w:t>Subset 26 §x.x.x</w:t>
+        <w:t>Subset 26 §</w:t>
       </w:r>
+      <w:proofErr w:type="spellStart"/>
+      <w:r>
+        <w:rPr>
+          <w:lang w:val="en-GB"/>
+        </w:rPr>
+        <w:t>x.x.x</w:t>
+      </w:r>
+      <w:proofErr w:type="spellEnd"/>
     </w:p>
     <w:p>
       <w:pPr>
@@ -130,6 +303,13 @@
         </w:rPr>
         <w:t>List of input document</w:t>
       </w:r>
+      <w:r>
+        <w:rPr>
+          <w:i/>
+          <w:lang w:val="en-GB"/>
+        </w:rPr>
+        <w:t>s</w:t>
+      </w:r>
     </w:p>
     <w:p>
       <w:pPr>
@@ -184,12 +364,21 @@
           <w:lang w:val="en-GB"/>
         </w:rPr>
       </w:pPr>
+      <w:proofErr w:type="gramStart"/>
       <w:r>
         <w:rPr>
           <w:i/>
           <w:lang w:val="en-GB"/>
         </w:rPr>
-        <w:t>Picture  + textual description</w:t>
+        <w:t>Picture  +</w:t>
+      </w:r>
+      <w:proofErr w:type="gramEnd"/>
+      <w:r>
+        <w:rPr>
+          <w:i/>
+          <w:lang w:val="en-GB"/>
+        </w:rPr>
+        <w:t xml:space="preserve"> textual description</w:t>
       </w:r>
     </w:p>
     <w:p>
@@ -338,6 +527,7 @@
                 <w:bCs/>
                 <w:lang w:val="en-GB"/>
               </w:rPr>
+              <w:lastRenderedPageBreak/>
               <w:t>Name</w:t>
             </w:r>
           </w:p>
@@ -544,12 +734,14 @@
                 <w:lang w:val="en-GB"/>
               </w:rPr>
             </w:pPr>
+            <w:proofErr w:type="spellStart"/>
             <w:r>
               <w:rPr>
                 <w:lang w:val="en-GB"/>
               </w:rPr>
               <w:t>T_Text</w:t>
             </w:r>
+            <w:proofErr w:type="spellEnd"/>
           </w:p>
         </w:tc>
         <w:tc>
@@ -674,12 +866,14 @@
                 <w:lang w:val="en-GB"/>
               </w:rPr>
             </w:pPr>
+            <w:proofErr w:type="spellStart"/>
             <w:r>
               <w:rPr>
                 <w:lang w:val="en-GB"/>
               </w:rPr>
               <w:t>T_Definition</w:t>
             </w:r>
+            <w:proofErr w:type="spellEnd"/>
           </w:p>
         </w:tc>
         <w:tc>
@@ -809,6 +1003,7 @@
                 <w:lang w:val="en-GB"/>
               </w:rPr>
             </w:pPr>
+            <w:proofErr w:type="spellStart"/>
             <w:r>
               <w:rPr>
                 <w:i/>
@@ -817,6 +1012,7 @@
               </w:rPr>
               <w:t>T_Variable</w:t>
             </w:r>
+            <w:proofErr w:type="spellEnd"/>
           </w:p>
         </w:tc>
         <w:tc>
@@ -948,6 +1144,7 @@
                 <w:lang w:val="en-GB"/>
               </w:rPr>
             </w:pPr>
+            <w:proofErr w:type="spellStart"/>
             <w:r>
               <w:rPr>
                 <w:i/>
@@ -956,6 +1153,7 @@
               </w:rPr>
               <w:t>T_Variable</w:t>
             </w:r>
+            <w:proofErr w:type="spellEnd"/>
           </w:p>
         </w:tc>
         <w:tc>
@@ -1087,6 +1285,7 @@
                 <w:lang w:val="en-GB"/>
               </w:rPr>
             </w:pPr>
+            <w:proofErr w:type="spellStart"/>
             <w:r>
               <w:rPr>
                 <w:i/>
@@ -1095,6 +1294,7 @@
               </w:rPr>
               <w:t>T_Variable</w:t>
             </w:r>
+            <w:proofErr w:type="spellEnd"/>
           </w:p>
         </w:tc>
         <w:tc>
@@ -1226,6 +1426,7 @@
                 <w:lang w:val="en-GB"/>
               </w:rPr>
             </w:pPr>
+            <w:proofErr w:type="spellStart"/>
             <w:r>
               <w:rPr>
                 <w:i/>
@@ -1234,6 +1435,7 @@
               </w:rPr>
               <w:t>T_Constant</w:t>
             </w:r>
+            <w:proofErr w:type="spellEnd"/>
           </w:p>
         </w:tc>
         <w:tc>
@@ -1365,6 +1567,7 @@
                 <w:lang w:val="en-GB"/>
               </w:rPr>
             </w:pPr>
+            <w:proofErr w:type="spellStart"/>
             <w:r>
               <w:rPr>
                 <w:i/>
@@ -1373,6 +1576,7 @@
               </w:rPr>
               <w:t>T_Requirement</w:t>
             </w:r>
+            <w:proofErr w:type="spellEnd"/>
           </w:p>
         </w:tc>
         <w:tc>
@@ -1504,6 +1708,7 @@
                 <w:lang w:val="en-GB"/>
               </w:rPr>
             </w:pPr>
+            <w:proofErr w:type="spellStart"/>
             <w:r>
               <w:rPr>
                 <w:i/>
@@ -1512,6 +1717,7 @@
               </w:rPr>
               <w:t>T_FunctionalBlock</w:t>
             </w:r>
+            <w:proofErr w:type="spellEnd"/>
           </w:p>
         </w:tc>
         <w:tc>
@@ -1643,6 +1849,7 @@
                 <w:lang w:val="en-GB"/>
               </w:rPr>
             </w:pPr>
+            <w:proofErr w:type="spellStart"/>
             <w:r>
               <w:rPr>
                 <w:i/>
@@ -1651,6 +1858,7 @@
               </w:rPr>
               <w:t>T_Function</w:t>
             </w:r>
+            <w:proofErr w:type="spellEnd"/>
           </w:p>
         </w:tc>
         <w:tc>
@@ -1780,6 +1988,7 @@
                 <w:lang w:val="en-GB"/>
               </w:rPr>
             </w:pPr>
+            <w:proofErr w:type="spellStart"/>
             <w:r>
               <w:rPr>
                 <w:i/>
@@ -1788,6 +1997,7 @@
               </w:rPr>
               <w:t>T_System</w:t>
             </w:r>
+            <w:proofErr w:type="spellEnd"/>
           </w:p>
         </w:tc>
         <w:tc>
@@ -2077,7 +2287,6 @@
                 <w:bCs/>
                 <w:lang w:val="en-GB"/>
               </w:rPr>
-              <w:lastRenderedPageBreak/>
               <w:t>Name</w:t>
             </w:r>
           </w:p>
@@ -2284,12 +2493,14 @@
                 <w:lang w:val="en-GB"/>
               </w:rPr>
             </w:pPr>
+            <w:proofErr w:type="spellStart"/>
             <w:r>
               <w:rPr>
                 <w:lang w:val="en-GB"/>
               </w:rPr>
               <w:t>T_Text</w:t>
             </w:r>
+            <w:proofErr w:type="spellEnd"/>
           </w:p>
         </w:tc>
         <w:tc>
@@ -2409,12 +2620,14 @@
                 <w:lang w:val="en-GB"/>
               </w:rPr>
             </w:pPr>
+            <w:proofErr w:type="spellStart"/>
             <w:r>
               <w:rPr>
                 <w:lang w:val="en-GB"/>
               </w:rPr>
               <w:t>T_Definition</w:t>
             </w:r>
+            <w:proofErr w:type="spellEnd"/>
           </w:p>
         </w:tc>
         <w:tc>
@@ -2534,12 +2747,14 @@
                 <w:lang w:val="en-GB"/>
               </w:rPr>
             </w:pPr>
+            <w:proofErr w:type="spellStart"/>
             <w:r>
               <w:rPr>
                 <w:lang w:val="en-GB"/>
               </w:rPr>
               <w:t>T_SourceDocument</w:t>
             </w:r>
+            <w:proofErr w:type="spellEnd"/>
           </w:p>
         </w:tc>
         <w:tc>
@@ -2659,12 +2874,14 @@
                 <w:lang w:val="en-GB"/>
               </w:rPr>
             </w:pPr>
+            <w:proofErr w:type="spellStart"/>
             <w:r>
               <w:rPr>
                 <w:lang w:val="en-GB"/>
               </w:rPr>
               <w:t>T_VariableNature</w:t>
             </w:r>
+            <w:proofErr w:type="spellEnd"/>
           </w:p>
         </w:tc>
         <w:tc>
@@ -2720,12 +2937,14 @@
                 <w:lang w:val="en-GB"/>
               </w:rPr>
             </w:pPr>
+            <w:proofErr w:type="spellStart"/>
             <w:r>
               <w:rPr>
                 <w:lang w:val="en-GB"/>
               </w:rPr>
               <w:t>MinimalValue</w:t>
             </w:r>
+            <w:proofErr w:type="spellEnd"/>
           </w:p>
         </w:tc>
         <w:tc>
@@ -2784,12 +3003,14 @@
                 <w:lang w:val="en-GB"/>
               </w:rPr>
             </w:pPr>
+            <w:proofErr w:type="spellStart"/>
             <w:r>
               <w:rPr>
                 <w:lang w:val="en-GB"/>
               </w:rPr>
               <w:t>T_Text</w:t>
             </w:r>
+            <w:proofErr w:type="spellEnd"/>
           </w:p>
         </w:tc>
         <w:tc>
@@ -2845,12 +3066,14 @@
                 <w:lang w:val="en-GB"/>
               </w:rPr>
             </w:pPr>
+            <w:proofErr w:type="spellStart"/>
             <w:r>
               <w:rPr>
                 <w:lang w:val="en-GB"/>
               </w:rPr>
               <w:t>MaximalValue</w:t>
             </w:r>
+            <w:proofErr w:type="spellEnd"/>
           </w:p>
         </w:tc>
         <w:tc>
@@ -2909,12 +3132,14 @@
                 <w:lang w:val="en-GB"/>
               </w:rPr>
             </w:pPr>
+            <w:proofErr w:type="spellStart"/>
             <w:r>
               <w:rPr>
                 <w:lang w:val="en-GB"/>
               </w:rPr>
               <w:t>T_Text</w:t>
             </w:r>
+            <w:proofErr w:type="spellEnd"/>
           </w:p>
         </w:tc>
         <w:tc>
@@ -2970,12 +3195,14 @@
                 <w:lang w:val="en-GB"/>
               </w:rPr>
             </w:pPr>
+            <w:proofErr w:type="spellStart"/>
             <w:r>
               <w:rPr>
                 <w:lang w:val="en-GB"/>
               </w:rPr>
               <w:t>SpecialValue</w:t>
             </w:r>
+            <w:proofErr w:type="spellEnd"/>
           </w:p>
         </w:tc>
         <w:tc>
@@ -3034,12 +3261,14 @@
                 <w:lang w:val="en-GB"/>
               </w:rPr>
             </w:pPr>
+            <w:proofErr w:type="spellStart"/>
             <w:r>
               <w:rPr>
                 <w:lang w:val="en-GB"/>
               </w:rPr>
               <w:t>T_Text</w:t>
             </w:r>
+            <w:proofErr w:type="spellEnd"/>
           </w:p>
         </w:tc>
         <w:tc>
@@ -3338,6 +3567,7 @@
                 <w:lang w:val="en-GB"/>
               </w:rPr>
             </w:pPr>
+            <w:proofErr w:type="spellStart"/>
             <w:r>
               <w:rPr>
                 <w:i/>
@@ -3346,6 +3576,7 @@
               </w:rPr>
               <w:t>T_Requirement</w:t>
             </w:r>
+            <w:proofErr w:type="spellEnd"/>
           </w:p>
         </w:tc>
         <w:tc>
@@ -3492,12 +3723,14 @@
                 <w:lang w:val="en-GB"/>
               </w:rPr>
             </w:pPr>
+            <w:proofErr w:type="spellStart"/>
             <w:r>
               <w:rPr>
                 <w:lang w:val="en-GB"/>
               </w:rPr>
               <w:t>T_Variable</w:t>
             </w:r>
+            <w:proofErr w:type="spellEnd"/>
           </w:p>
         </w:tc>
         <w:tc>
@@ -3617,12 +3850,14 @@
                 <w:lang w:val="en-GB"/>
               </w:rPr>
             </w:pPr>
+            <w:proofErr w:type="spellStart"/>
             <w:r>
               <w:rPr>
                 <w:lang w:val="en-GB"/>
               </w:rPr>
               <w:t>T_VariableNature</w:t>
             </w:r>
+            <w:proofErr w:type="spellEnd"/>
           </w:p>
         </w:tc>
         <w:tc>
@@ -4083,12 +4318,14 @@
                 <w:lang w:val="en-GB"/>
               </w:rPr>
             </w:pPr>
+            <w:proofErr w:type="spellStart"/>
             <w:r>
               <w:rPr>
                 <w:lang w:val="en-GB"/>
               </w:rPr>
               <w:t>T_Text</w:t>
             </w:r>
+            <w:proofErr w:type="spellEnd"/>
           </w:p>
         </w:tc>
         <w:tc>
@@ -4142,6 +4379,7 @@
               <w:rPr>
                 <w:lang w:val="en-GB"/>
               </w:rPr>
+              <w:lastRenderedPageBreak/>
               <w:t>Definition</w:t>
             </w:r>
           </w:p>
@@ -4196,12 +4434,14 @@
                 <w:lang w:val="en-GB"/>
               </w:rPr>
             </w:pPr>
+            <w:proofErr w:type="spellStart"/>
             <w:r>
               <w:rPr>
                 <w:lang w:val="en-GB"/>
               </w:rPr>
               <w:t>T_Definition</w:t>
             </w:r>
+            <w:proofErr w:type="spellEnd"/>
           </w:p>
         </w:tc>
         <w:tc>
@@ -4465,12 +4705,14 @@
                 <w:lang w:val="en-GB"/>
               </w:rPr>
             </w:pPr>
+            <w:proofErr w:type="spellStart"/>
             <w:r>
               <w:rPr>
                 <w:lang w:val="en-GB"/>
               </w:rPr>
               <w:t>T_SourceDocument</w:t>
             </w:r>
+            <w:proofErr w:type="spellEnd"/>
           </w:p>
         </w:tc>
         <w:tc>
@@ -4578,12 +4820,14 @@
                 <w:lang w:val="en-GB"/>
               </w:rPr>
             </w:pPr>
+            <w:proofErr w:type="spellStart"/>
             <w:r>
               <w:rPr>
                 <w:lang w:val="en-GB"/>
               </w:rPr>
               <w:t>T_Text</w:t>
             </w:r>
+            <w:proofErr w:type="spellEnd"/>
           </w:p>
         </w:tc>
         <w:tc>
@@ -4691,12 +4935,14 @@
                 <w:lang w:val="en-GB"/>
               </w:rPr>
             </w:pPr>
+            <w:proofErr w:type="spellStart"/>
             <w:r>
               <w:rPr>
                 <w:lang w:val="en-GB"/>
               </w:rPr>
               <w:t>T_Requirement</w:t>
             </w:r>
+            <w:proofErr w:type="spellEnd"/>
           </w:p>
         </w:tc>
         <w:tc>
@@ -4804,12 +5050,14 @@
                 <w:lang w:val="en-GB"/>
               </w:rPr>
             </w:pPr>
+            <w:proofErr w:type="spellStart"/>
             <w:r>
               <w:rPr>
                 <w:lang w:val="en-GB"/>
               </w:rPr>
               <w:t>T_System</w:t>
             </w:r>
+            <w:proofErr w:type="spellEnd"/>
           </w:p>
         </w:tc>
         <w:tc>
@@ -4992,6 +5240,7 @@
           <w:u w:val="single"/>
         </w:rPr>
       </w:pPr>
+      <w:proofErr w:type="spellStart"/>
       <w:r>
         <w:rPr>
           <w:b/>
@@ -5000,7 +5249,40 @@
           <w:szCs w:val="28"/>
           <w:u w:val="single"/>
         </w:rPr>
-        <w:t>Exported Requirements :</w:t>
+        <w:t>Exported</w:t>
+      </w:r>
+      <w:proofErr w:type="spellEnd"/>
+      <w:r>
+        <w:rPr>
+          <w:b/>
+          <w:bCs/>
+          <w:sz w:val="28"/>
+          <w:szCs w:val="28"/>
+          <w:u w:val="single"/>
+        </w:rPr>
+        <w:t xml:space="preserve"> </w:t>
+      </w:r>
+      <w:proofErr w:type="spellStart"/>
+      <w:r>
+        <w:rPr>
+          <w:b/>
+          <w:bCs/>
+          <w:sz w:val="28"/>
+          <w:szCs w:val="28"/>
+          <w:u w:val="single"/>
+        </w:rPr>
+        <w:t>Requirements</w:t>
+      </w:r>
+      <w:proofErr w:type="spellEnd"/>
+      <w:r>
+        <w:rPr>
+          <w:b/>
+          <w:bCs/>
+          <w:sz w:val="28"/>
+          <w:szCs w:val="28"/>
+          <w:u w:val="single"/>
+        </w:rPr>
+        <w:t> :</w:t>
       </w:r>
     </w:p>
     <w:p>
@@ -5060,7 +5342,6 @@
                 <w:bCs/>
                 <w:lang w:val="en-GB"/>
               </w:rPr>
-              <w:lastRenderedPageBreak/>
               <w:t>Name</w:t>
             </w:r>
           </w:p>
@@ -5264,12 +5545,14 @@
                 <w:lang w:val="en-GB"/>
               </w:rPr>
             </w:pPr>
+            <w:proofErr w:type="spellStart"/>
             <w:r>
               <w:rPr>
                 <w:lang w:val="en-GB"/>
               </w:rPr>
               <w:t>T_Text</w:t>
             </w:r>
+            <w:proofErr w:type="spellEnd"/>
           </w:p>
         </w:tc>
         <w:tc>
@@ -5385,12 +5668,14 @@
                 <w:lang w:val="en-GB"/>
               </w:rPr>
             </w:pPr>
+            <w:proofErr w:type="spellStart"/>
             <w:r>
               <w:rPr>
                 <w:lang w:val="en-GB"/>
               </w:rPr>
               <w:t>T_Definition</w:t>
             </w:r>
+            <w:proofErr w:type="spellEnd"/>
           </w:p>
         </w:tc>
         <w:tc>
@@ -5509,12 +5794,14 @@
                 <w:lang w:val="en-GB"/>
               </w:rPr>
             </w:pPr>
+            <w:proofErr w:type="spellStart"/>
             <w:r>
               <w:rPr>
                 <w:lang w:val="en-GB"/>
               </w:rPr>
               <w:t>T_SourceDocument</w:t>
             </w:r>
+            <w:proofErr w:type="spellEnd"/>
           </w:p>
         </w:tc>
         <w:tc>
@@ -5630,12 +5917,14 @@
                 <w:lang w:val="en-GB"/>
               </w:rPr>
             </w:pPr>
+            <w:proofErr w:type="spellStart"/>
             <w:r>
               <w:rPr>
                 <w:lang w:val="en-GB"/>
               </w:rPr>
               <w:t>T_System</w:t>
             </w:r>
+            <w:proofErr w:type="spellEnd"/>
           </w:p>
         </w:tc>
         <w:tc>
@@ -5933,11 +6222,19 @@
           <w:lang w:val="en-GB"/>
         </w:rPr>
       </w:pPr>
+      <w:proofErr w:type="spellStart"/>
       <w:r>
         <w:rPr>
           <w:lang w:val="en-GB"/>
         </w:rPr>
-        <w:t>T_text: textual description</w:t>
+        <w:t>T_text</w:t>
+      </w:r>
+      <w:proofErr w:type="spellEnd"/>
+      <w:r>
+        <w:rPr>
+          <w:lang w:val="en-GB"/>
+        </w:rPr>
+        <w:t>: textual description</w:t>
       </w:r>
     </w:p>
     <w:p>
@@ -5951,11 +6248,19 @@
           <w:lang w:val="en-GB"/>
         </w:rPr>
       </w:pPr>
+      <w:proofErr w:type="spellStart"/>
       <w:r>
         <w:rPr>
           <w:lang w:val="en-GB"/>
         </w:rPr>
-        <w:t>T_ident: based on a textual  description</w:t>
+        <w:t>T_ident</w:t>
+      </w:r>
+      <w:proofErr w:type="spellEnd"/>
+      <w:r>
+        <w:rPr>
+          <w:lang w:val="en-GB"/>
+        </w:rPr>
+        <w:t>: based on a textual  description</w:t>
       </w:r>
     </w:p>
     <w:p>
@@ -5969,11 +6274,19 @@
           <w:lang w:val="en-GB"/>
         </w:rPr>
       </w:pPr>
+      <w:proofErr w:type="spellStart"/>
       <w:r>
         <w:rPr>
           <w:lang w:val="en-GB"/>
         </w:rPr>
-        <w:t>T_Version = {3.0.0, 3.3.0}</w:t>
+        <w:t>T_Version</w:t>
+      </w:r>
+      <w:proofErr w:type="spellEnd"/>
+      <w:r>
+        <w:rPr>
+          <w:lang w:val="en-GB"/>
+        </w:rPr>
+        <w:t xml:space="preserve"> = {3.0.0, 3.3.0}</w:t>
       </w:r>
     </w:p>
     <w:p>
@@ -5987,11 +6300,61 @@
           <w:lang w:val="en-GB"/>
         </w:rPr>
       </w:pPr>
+      <w:proofErr w:type="spellStart"/>
       <w:r>
         <w:rPr>
           <w:lang w:val="en-GB"/>
         </w:rPr>
-        <w:t>T_VariableNature = {Acceleration, Distance, Gradient, Length, Miscellaneous, Number, ClassNumber, IdentityNumber, Qualifier, TimeDate, Speed, Text}</w:t>
+        <w:t>T_VariableNature</w:t>
+      </w:r>
+      <w:proofErr w:type="spellEnd"/>
+      <w:r>
+        <w:rPr>
+          <w:lang w:val="en-GB"/>
+        </w:rPr>
+        <w:t xml:space="preserve"> = {Acceleration, Distance, Gradient, Length, Miscellaneous, Number, </w:t>
+      </w:r>
+      <w:proofErr w:type="spellStart"/>
+      <w:r>
+        <w:rPr>
+          <w:lang w:val="en-GB"/>
+        </w:rPr>
+        <w:t>ClassNumber</w:t>
+      </w:r>
+      <w:proofErr w:type="spellEnd"/>
+      <w:r>
+        <w:rPr>
+          <w:lang w:val="en-GB"/>
+        </w:rPr>
+        <w:t xml:space="preserve">, </w:t>
+      </w:r>
+      <w:proofErr w:type="spellStart"/>
+      <w:r>
+        <w:rPr>
+          <w:lang w:val="en-GB"/>
+        </w:rPr>
+        <w:t>IdentityNumber</w:t>
+      </w:r>
+      <w:proofErr w:type="spellEnd"/>
+      <w:r>
+        <w:rPr>
+          <w:lang w:val="en-GB"/>
+        </w:rPr>
+        <w:t xml:space="preserve">, Qualifier, </w:t>
+      </w:r>
+      <w:proofErr w:type="spellStart"/>
+      <w:r>
+        <w:rPr>
+          <w:lang w:val="en-GB"/>
+        </w:rPr>
+        <w:t>TimeDate</w:t>
+      </w:r>
+      <w:proofErr w:type="spellEnd"/>
+      <w:r>
+        <w:rPr>
+          <w:lang w:val="en-GB"/>
+        </w:rPr>
+        <w:t>, Speed, Text}</w:t>
       </w:r>
     </w:p>
     <w:p>
@@ -6005,11 +6368,19 @@
           <w:lang w:val="en-GB"/>
         </w:rPr>
       </w:pPr>
+      <w:proofErr w:type="spellStart"/>
       <w:r>
         <w:rPr>
           <w:lang w:val="en-GB"/>
         </w:rPr>
-        <w:t>T_SourceDocument = {subset-26, subset-34}</w:t>
+        <w:t>T_SourceDocument</w:t>
+      </w:r>
+      <w:proofErr w:type="spellEnd"/>
+      <w:r>
+        <w:rPr>
+          <w:lang w:val="en-GB"/>
+        </w:rPr>
+        <w:t xml:space="preserve"> = {subset-26, subset-34}</w:t>
       </w:r>
     </w:p>
     <w:p>
@@ -6023,11 +6394,19 @@
           <w:lang w:val="en-GB"/>
         </w:rPr>
       </w:pPr>
+      <w:proofErr w:type="spellStart"/>
       <w:r>
         <w:rPr>
           <w:lang w:val="en-GB"/>
         </w:rPr>
-        <w:t>T_Definition : a textual and graphical description (all kind of picture, table and diagram are allowed)</w:t>
+        <w:t>T_Definition</w:t>
+      </w:r>
+      <w:proofErr w:type="spellEnd"/>
+      <w:r>
+        <w:rPr>
+          <w:lang w:val="en-GB"/>
+        </w:rPr>
+        <w:t xml:space="preserve"> : a textual and graphical description (all kind of picture, table and diagram are allowed)</w:t>
       </w:r>
     </w:p>
     <w:p>
@@ -6074,6 +6453,7 @@
         </w:rPr>
         <w:t xml:space="preserve">Constant: </w:t>
       </w:r>
+      <w:proofErr w:type="spellStart"/>
       <w:r>
         <w:rPr>
           <w:b/>
@@ -6084,6 +6464,7 @@
         </w:rPr>
         <w:t>T_Constant</w:t>
       </w:r>
+      <w:proofErr w:type="spellEnd"/>
     </w:p>
     <w:p>
       <w:pPr>
@@ -6102,7 +6483,27 @@
           <w:color w:val="FF0000"/>
           <w:lang w:val="en-GB"/>
         </w:rPr>
-        <w:t>Do we need to  separate Variables and constants ?</w:t>
+        <w:t xml:space="preserve">Do we need </w:t>
+      </w:r>
+      <w:proofErr w:type="gramStart"/>
+      <w:r>
+        <w:rPr>
+          <w:i/>
+          <w:iCs/>
+          <w:color w:val="FF0000"/>
+          <w:lang w:val="en-GB"/>
+        </w:rPr>
+        <w:t>to  separate</w:t>
+      </w:r>
+      <w:proofErr w:type="gramEnd"/>
+      <w:r>
+        <w:rPr>
+          <w:i/>
+          <w:iCs/>
+          <w:color w:val="FF0000"/>
+          <w:lang w:val="en-GB"/>
+        </w:rPr>
+        <w:t xml:space="preserve"> Variables and constants ?</w:t>
       </w:r>
     </w:p>
     <w:p>
@@ -6357,12 +6758,14 @@
                 <w:lang w:val="en-GB"/>
               </w:rPr>
             </w:pPr>
+            <w:proofErr w:type="spellStart"/>
             <w:r>
               <w:rPr>
                 <w:lang w:val="en-GB"/>
               </w:rPr>
               <w:t>T_Definition</w:t>
             </w:r>
+            <w:proofErr w:type="spellEnd"/>
           </w:p>
         </w:tc>
         <w:tc>
@@ -6424,6 +6827,7 @@
               <w:rPr>
                 <w:lang w:val="en-GB"/>
               </w:rPr>
+              <w:lastRenderedPageBreak/>
               <w:t>Source</w:t>
             </w:r>
           </w:p>
@@ -6480,12 +6884,14 @@
                 <w:lang w:val="en-GB"/>
               </w:rPr>
             </w:pPr>
+            <w:proofErr w:type="spellStart"/>
             <w:r>
               <w:rPr>
                 <w:lang w:val="en-GB"/>
               </w:rPr>
               <w:t>T_SourceDocument</w:t>
             </w:r>
+            <w:proofErr w:type="spellEnd"/>
           </w:p>
         </w:tc>
         <w:tc>
@@ -6511,11 +6917,19 @@
                 <w:lang w:val="en-GB"/>
               </w:rPr>
             </w:pPr>
-            <w:r>
-              <w:rPr>
-                <w:lang w:val="en-GB"/>
-              </w:rPr>
-              <w:t>the document where the variable is defined the first time (SRS, FIS, SSRS,...)</w:t>
+            <w:proofErr w:type="gramStart"/>
+            <w:r>
+              <w:rPr>
+                <w:lang w:val="en-GB"/>
+              </w:rPr>
+              <w:t>the</w:t>
+            </w:r>
+            <w:proofErr w:type="gramEnd"/>
+            <w:r>
+              <w:rPr>
+                <w:lang w:val="en-GB"/>
+              </w:rPr>
+              <w:t xml:space="preserve"> document where the variable is defined the first time (SRS, FIS, SSRS,...)</w:t>
             </w:r>
           </w:p>
         </w:tc>
@@ -6603,12 +7017,14 @@
                 <w:lang w:val="en-GB"/>
               </w:rPr>
             </w:pPr>
+            <w:proofErr w:type="spellStart"/>
             <w:r>
               <w:rPr>
                 <w:lang w:val="en-GB"/>
               </w:rPr>
               <w:t>T_VariableNature</w:t>
             </w:r>
+            <w:proofErr w:type="spellEnd"/>
           </w:p>
         </w:tc>
         <w:tc>
@@ -6638,7 +7054,29 @@
               <w:rPr>
                 <w:lang w:val="en-GB"/>
               </w:rPr>
-              <w:t>Nature of the Variable (Acceleration, Speed, Ident,...)</w:t>
+              <w:t xml:space="preserve">Nature of the Variable (Acceleration, Speed, </w:t>
+            </w:r>
+            <w:proofErr w:type="spellStart"/>
+            <w:r>
+              <w:rPr>
+                <w:lang w:val="en-GB"/>
+              </w:rPr>
+              <w:t>Ident</w:t>
+            </w:r>
+            <w:proofErr w:type="spellEnd"/>
+            <w:proofErr w:type="gramStart"/>
+            <w:r>
+              <w:rPr>
+                <w:lang w:val="en-GB"/>
+              </w:rPr>
+              <w:t>,...</w:t>
+            </w:r>
+            <w:proofErr w:type="gramEnd"/>
+            <w:r>
+              <w:rPr>
+                <w:lang w:val="en-GB"/>
+              </w:rPr>
+              <w:t>)</w:t>
             </w:r>
           </w:p>
         </w:tc>
@@ -6726,12 +7164,14 @@
                 <w:lang w:val="en-GB"/>
               </w:rPr>
             </w:pPr>
+            <w:proofErr w:type="spellStart"/>
             <w:r>
               <w:rPr>
                 <w:lang w:val="en-GB"/>
               </w:rPr>
               <w:t>T_Text</w:t>
             </w:r>
+            <w:proofErr w:type="spellEnd"/>
           </w:p>
         </w:tc>
         <w:tc>
@@ -7010,6 +7450,7 @@
                 <w:lang w:val="en-GB"/>
               </w:rPr>
             </w:pPr>
+            <w:proofErr w:type="spellStart"/>
             <w:r>
               <w:rPr>
                 <w:i/>
@@ -7018,6 +7459,7 @@
               </w:rPr>
               <w:t>T_Requirement</w:t>
             </w:r>
+            <w:proofErr w:type="spellEnd"/>
           </w:p>
         </w:tc>
         <w:tc>
@@ -7222,6 +7664,7 @@
         </w:rPr>
         <w:t xml:space="preserve">Functional Block: </w:t>
       </w:r>
+      <w:proofErr w:type="spellStart"/>
       <w:r>
         <w:rPr>
           <w:b/>
@@ -7232,6 +7675,7 @@
         </w:rPr>
         <w:t>T_FunctionalBlock</w:t>
       </w:r>
+      <w:proofErr w:type="spellEnd"/>
     </w:p>
     <w:p>
       <w:pPr>
@@ -7263,8 +7707,19 @@
           <w:color w:val="FF0000"/>
           <w:lang w:val="en-GB"/>
         </w:rPr>
-        <w:t>Are functional blocks really necessary ?</w:t>
+        <w:t xml:space="preserve">Are functional blocks really </w:t>
       </w:r>
+      <w:proofErr w:type="gramStart"/>
+      <w:r>
+        <w:rPr>
+          <w:i/>
+          <w:iCs/>
+          <w:color w:val="FF0000"/>
+          <w:lang w:val="en-GB"/>
+        </w:rPr>
+        <w:t>necessary ?</w:t>
+      </w:r>
+      <w:proofErr w:type="gramEnd"/>
     </w:p>
     <w:p>
       <w:pPr>
@@ -7518,12 +7973,14 @@
                 <w:lang w:val="en-GB"/>
               </w:rPr>
             </w:pPr>
+            <w:proofErr w:type="spellStart"/>
             <w:r>
               <w:rPr>
                 <w:lang w:val="en-GB"/>
               </w:rPr>
               <w:t>T_Definition</w:t>
             </w:r>
+            <w:proofErr w:type="spellEnd"/>
           </w:p>
         </w:tc>
         <w:tc>
@@ -7651,6 +8108,7 @@
                 <w:lang w:val="en-GB"/>
               </w:rPr>
             </w:pPr>
+            <w:proofErr w:type="spellStart"/>
             <w:r>
               <w:rPr>
                 <w:i/>
@@ -7659,6 +8117,7 @@
               </w:rPr>
               <w:t>T_Function</w:t>
             </w:r>
+            <w:proofErr w:type="spellEnd"/>
           </w:p>
         </w:tc>
         <w:tc>

</xml_diff>